<commit_message>
Auto commit on 2025-05-03
</commit_message>
<xml_diff>
--- a/dcddcb/报告/何予琦电磁场与电磁波实验2.docx
+++ b/dcddcb/报告/何予琦电磁场与电磁波实验2.docx
@@ -50,7 +50,7 @@
           <w:sz w:val="32"/>
           <w:lang w:val="en-US" w:eastAsia="zh-CN"/>
         </w:rPr>
-        <w:t>侧馈矩形微带天线设计</w:t>
+        <w:t>矩形微带天线设计</w:t>
       </w:r>
     </w:p>
     <w:p>
@@ -411,6 +411,34 @@
           <w:lang w:val="en-US" w:eastAsia="zh-CN"/>
         </w:rPr>
         <w:t>HFSS软件仿真实验</w:t>
+      </w:r>
+    </w:p>
+    <w:p>
+      <w:pPr>
+        <w:numPr>
+          <w:numId w:val="0"/>
+        </w:numPr>
+        <w:ind w:firstLine="240" w:firstLineChars="100"/>
+        <w:rPr>
+          <w:rFonts w:hint="default" w:ascii="宋体" w:hAnsi="宋体"/>
+          <w:sz w:val="24"/>
+          <w:lang w:val="en-US" w:eastAsia="zh-CN"/>
+        </w:rPr>
+      </w:pPr>
+      <w:r>
+        <w:rPr>
+          <w:rFonts w:hint="eastAsia" w:ascii="宋体" w:hAnsi="宋体"/>
+          <w:sz w:val="24"/>
+          <w:lang w:val="en-US" w:eastAsia="zh-CN"/>
+        </w:rPr>
+        <w:t>4.2S侧馈矩形微带</w:t>
+      </w:r>
+      <w:r>
+        <w:rPr>
+          <w:rFonts w:hint="eastAsia" w:ascii="宋体" w:hAnsi="宋体"/>
+          <w:sz w:val="24"/>
+        </w:rPr>
+        <w:t>天线</w:t>
       </w:r>
     </w:p>
     <w:p>
@@ -983,8 +1011,6 @@
         </w:rPr>
         <w:t>从前面的分析结果可以知道，当L0=28mm,W1=1.1mm时，天线达到最佳性能。接下来，我们把LO和W1的值分别修改为28mm和1.1mm,并再次运行仿真分析，查看此时天线的各项性能参数，包括S₁扫频分析结果、S₁的Smith圆图结果、xz截面和yz截面的增益方向图以及天线的三维增益方向图。</w:t>
       </w:r>
-      <w:bookmarkStart w:id="0" w:name="_GoBack"/>
-      <w:bookmarkEnd w:id="0"/>
     </w:p>
     <w:p>
       <w:pPr>
@@ -1330,10 +1356,6 @@
         </w:tabs>
         <w:ind w:firstLine="420" w:firstLineChars="200"/>
         <w:jc w:val="left"/>
-        <w:rPr>
-          <w:rFonts w:hint="eastAsia"/>
-          <w:lang w:eastAsia="zh-CN"/>
-        </w:rPr>
       </w:pPr>
       <w:r>
         <w:drawing>
@@ -1378,6 +1400,28 @@
           </wp:inline>
         </w:drawing>
       </w:r>
+    </w:p>
+    <w:p>
+      <w:pPr>
+        <w:tabs>
+          <w:tab w:val="left" w:pos="6459"/>
+        </w:tabs>
+        <w:ind w:firstLine="420" w:firstLineChars="200"/>
+        <w:jc w:val="left"/>
+        <w:rPr>
+          <w:rFonts w:hint="default"/>
+          <w:lang w:val="en-US" w:eastAsia="zh-CN"/>
+        </w:rPr>
+      </w:pPr>
+      <w:r>
+        <w:rPr>
+          <w:rFonts w:hint="eastAsia"/>
+          <w:lang w:val="en-US" w:eastAsia="zh-CN"/>
+        </w:rPr>
+        <w:t>4.3 同轴</w:t>
+      </w:r>
+      <w:bookmarkStart w:id="0" w:name="_GoBack"/>
+      <w:bookmarkEnd w:id="0"/>
     </w:p>
     <w:p>
       <w:pPr>

</xml_diff>